<commit_message>
Update budget tables with revised amounts
</commit_message>
<xml_diff>
--- a/Perofmrance_Tasks/files/AfterSchoolEvaluationPlan.docx
+++ b/Perofmrance_Tasks/files/AfterSchoolEvaluationPlan.docx
@@ -748,50 +748,6 @@
           </w:tcPr>
           <w:p>
             <w:r>
-              <w:t>Survey platform (e.g., Qualtrics)</w:t>
-            </w:r>
-          </w:p>
-        </w:tc>
-        <w:tc>
-          <w:tcPr>
-            <w:tcW w:type="dxa" w:w="4320"/>
-          </w:tcPr>
-          <w:p>
-            <w:r>
-              <w:t>$500 (or in-kind)</w:t>
-            </w:r>
-          </w:p>
-        </w:tc>
-      </w:tr>
-      <w:tr>
-        <w:tc>
-          <w:tcPr>
-            <w:tcW w:type="dxa" w:w="4320"/>
-          </w:tcPr>
-          <w:p>
-            <w:r>
-              <w:t>Observation protocol materials and printing</w:t>
-            </w:r>
-          </w:p>
-        </w:tc>
-        <w:tc>
-          <w:tcPr>
-            <w:tcW w:type="dxa" w:w="4320"/>
-          </w:tcPr>
-          <w:p>
-            <w:r>
-              <w:t>$200</w:t>
-            </w:r>
-          </w:p>
-        </w:tc>
-      </w:tr>
-      <w:tr>
-        <w:tc>
-          <w:tcPr>
-            <w:tcW w:type="dxa" w:w="4320"/>
-          </w:tcPr>
-          <w:p>
-            <w:r>
               <w:t>Incentives for parent survey completion</w:t>
             </w:r>
           </w:p>
@@ -803,28 +759,6 @@
           <w:p>
             <w:r>
               <w:t>$300</w:t>
-            </w:r>
-          </w:p>
-        </w:tc>
-      </w:tr>
-      <w:tr>
-        <w:tc>
-          <w:tcPr>
-            <w:tcW w:type="dxa" w:w="4320"/>
-          </w:tcPr>
-          <w:p>
-            <w:r>
-              <w:t>Data management software</w:t>
-            </w:r>
-          </w:p>
-        </w:tc>
-        <w:tc>
-          <w:tcPr>
-            <w:tcW w:type="dxa" w:w="4320"/>
-          </w:tcPr>
-          <w:p>
-            <w:r>
-              <w:t>$250</w:t>
             </w:r>
           </w:p>
         </w:tc>
@@ -857,7 +791,7 @@
         <w:rPr>
           <w:b/>
         </w:rPr>
-        <w:t>Total Estimated Formative Evaluation Budget: $5,000</w:t>
+        <w:t>Total Estimated Formative Evaluation Budget: $4,050</w:t>
       </w:r>
     </w:p>
     <w:p>
@@ -2634,72 +2568,6 @@
           </w:tcPr>
           <w:p>
             <w:r>
-              <w:t>Survey platform (Qualtrics or equivalent)</w:t>
-            </w:r>
-          </w:p>
-        </w:tc>
-        <w:tc>
-          <w:tcPr>
-            <w:tcW w:type="dxa" w:w="4320"/>
-          </w:tcPr>
-          <w:p>
-            <w:r>
-              <w:t>$500 (or in-kind)</w:t>
-            </w:r>
-          </w:p>
-        </w:tc>
-      </w:tr>
-      <w:tr>
-        <w:tc>
-          <w:tcPr>
-            <w:tcW w:type="dxa" w:w="4320"/>
-          </w:tcPr>
-          <w:p>
-            <w:r>
-              <w:t>Statistical software (e.g., R/Stata; may be in-kind)</w:t>
-            </w:r>
-          </w:p>
-        </w:tc>
-        <w:tc>
-          <w:tcPr>
-            <w:tcW w:type="dxa" w:w="4320"/>
-          </w:tcPr>
-          <w:p>
-            <w:r>
-              <w:t>$500</w:t>
-            </w:r>
-          </w:p>
-        </w:tc>
-      </w:tr>
-      <w:tr>
-        <w:tc>
-          <w:tcPr>
-            <w:tcW w:type="dxa" w:w="4320"/>
-          </w:tcPr>
-          <w:p>
-            <w:r>
-              <w:t>Transcription services for interviews/focus groups</w:t>
-            </w:r>
-          </w:p>
-        </w:tc>
-        <w:tc>
-          <w:tcPr>
-            <w:tcW w:type="dxa" w:w="4320"/>
-          </w:tcPr>
-          <w:p>
-            <w:r>
-              <w:t>$1,200</w:t>
-            </w:r>
-          </w:p>
-        </w:tc>
-      </w:tr>
-      <w:tr>
-        <w:tc>
-          <w:tcPr>
-            <w:tcW w:type="dxa" w:w="4320"/>
-          </w:tcPr>
-          <w:p>
-            <w:r>
               <w:t>Incentives (student focus groups, parent interviews)</w:t>
             </w:r>
           </w:p>
@@ -2711,50 +2579,6 @@
           <w:p>
             <w:r>
               <w:t>$800</w:t>
-            </w:r>
-          </w:p>
-        </w:tc>
-      </w:tr>
-      <w:tr>
-        <w:tc>
-          <w:tcPr>
-            <w:tcW w:type="dxa" w:w="4320"/>
-          </w:tcPr>
-          <w:p>
-            <w:r>
-              <w:t>Printing and materials</w:t>
-            </w:r>
-          </w:p>
-        </w:tc>
-        <w:tc>
-          <w:tcPr>
-            <w:tcW w:type="dxa" w:w="4320"/>
-          </w:tcPr>
-          <w:p>
-            <w:r>
-              <w:t>$250</w:t>
-            </w:r>
-          </w:p>
-        </w:tc>
-      </w:tr>
-      <w:tr>
-        <w:tc>
-          <w:tcPr>
-            <w:tcW w:type="dxa" w:w="4320"/>
-          </w:tcPr>
-          <w:p>
-            <w:r>
-              <w:t>Data management and security</w:t>
-            </w:r>
-          </w:p>
-        </w:tc>
-        <w:tc>
-          <w:tcPr>
-            <w:tcW w:type="dxa" w:w="4320"/>
-          </w:tcPr>
-          <w:p>
-            <w:r>
-              <w:t>$500</w:t>
             </w:r>
           </w:p>
         </w:tc>
@@ -2787,7 +2611,7 @@
         <w:rPr>
           <w:b/>
         </w:rPr>
-        <w:t>Total Estimated Summative Evaluation Budget: $13,000</w:t>
+        <w:t>Total Estimated Summative Evaluation Budget: $10,050</w:t>
       </w:r>
     </w:p>
     <w:p>
@@ -2795,7 +2619,7 @@
         <w:rPr>
           <w:b/>
         </w:rPr>
-        <w:t>Total Combined Evaluation Budget (Formative + Summative): $18,000</w:t>
+        <w:t>Total Combined Evaluation Budget (Formative + Summative): $14,050</w:t>
       </w:r>
     </w:p>
     <w:p>

</xml_diff>